<commit_message>
q3 completed fea added
q3 completed fea added
</commit_message>
<xml_diff>
--- a/project2/project2_report.docx
+++ b/project2/project2_report.docx
@@ -45,41 +45,33 @@
           <w:sz w:val="56"/>
           <w:lang w:val="en-US"/>
         </w:rPr>
-        <w:t xml:space="preserve">Project - </w:t>
-      </w:r>
-      <w:r>
+        <w:t>Project - 2</w:t>
+      </w:r>
+    </w:p>
+    <w:p>
+      <w:pPr>
+        <w:jc w:val="center"/>
         <w:rPr>
           <w:rFonts w:ascii="Times New Roman" w:hAnsi="Times New Roman" w:cs="Times New Roman"/>
           <w:sz w:val="56"/>
           <w:lang w:val="en-US"/>
         </w:rPr>
-        <w:t>2</w:t>
-      </w:r>
+      </w:pPr>
     </w:p>
     <w:p>
       <w:pPr>
         <w:jc w:val="center"/>
+        <w:rPr>
+          <w:rFonts w:ascii="Times New Roman" w:hAnsi="Times New Roman" w:cs="Times New Roman"/>
+          <w:lang w:val="en-US"/>
+        </w:rPr>
+      </w:pPr>
+      <w:r>
         <w:rPr>
           <w:rFonts w:ascii="Times New Roman" w:hAnsi="Times New Roman" w:cs="Times New Roman"/>
           <w:sz w:val="56"/>
           <w:lang w:val="en-US"/>
         </w:rPr>
-      </w:pPr>
-    </w:p>
-    <w:p>
-      <w:pPr>
-        <w:jc w:val="center"/>
-        <w:rPr>
-          <w:rFonts w:ascii="Times New Roman" w:hAnsi="Times New Roman" w:cs="Times New Roman"/>
-          <w:lang w:val="en-US"/>
-        </w:rPr>
-      </w:pPr>
-      <w:r>
-        <w:rPr>
-          <w:rFonts w:ascii="Times New Roman" w:hAnsi="Times New Roman" w:cs="Times New Roman"/>
-          <w:sz w:val="56"/>
-          <w:lang w:val="en-US"/>
-        </w:rPr>
         <w:t>Motor Winding Design &amp; Analysis</w:t>
       </w:r>
     </w:p>
@@ -122,34 +114,14 @@
           <w:lang w:val="en-US"/>
         </w:rPr>
       </w:pPr>
-      <w:proofErr w:type="spellStart"/>
       <w:r>
         <w:rPr>
           <w:rFonts w:ascii="Times New Roman" w:hAnsi="Times New Roman" w:cs="Times New Roman"/>
           <w:sz w:val="40"/>
           <w:lang w:val="en-US"/>
         </w:rPr>
-        <w:t>Özgür</w:t>
-      </w:r>
-      <w:proofErr w:type="spellEnd"/>
-      <w:r>
-        <w:rPr>
-          <w:rFonts w:ascii="Times New Roman" w:hAnsi="Times New Roman" w:cs="Times New Roman"/>
-          <w:sz w:val="40"/>
-          <w:lang w:val="en-US"/>
-        </w:rPr>
-        <w:t xml:space="preserve"> </w:t>
-      </w:r>
-      <w:proofErr w:type="spellStart"/>
-      <w:r>
-        <w:rPr>
-          <w:rFonts w:ascii="Times New Roman" w:hAnsi="Times New Roman" w:cs="Times New Roman"/>
-          <w:sz w:val="40"/>
-          <w:lang w:val="en-US"/>
-        </w:rPr>
-        <w:t>Yazıcı</w:t>
-      </w:r>
-      <w:proofErr w:type="spellEnd"/>
+        <w:t>Özgür Yazıcı</w:t>
+      </w:r>
     </w:p>
     <w:p>
       <w:pPr>
@@ -268,13 +240,7 @@
         <w:rPr>
           <w:lang w:val="en-US"/>
         </w:rPr>
-        <w:t>In order to reduce harmonic distortion,</w:t>
-      </w:r>
-      <w:r>
-        <w:rPr>
-          <w:lang w:val="en-US"/>
-        </w:rPr>
-        <w:t xml:space="preserve"> 5/6 short pitched winding is used. </w:t>
+        <w:t xml:space="preserve">In order to reduce harmonic distortion, 5/6 short pitched winding is used. </w:t>
       </w:r>
     </w:p>
     <w:p>
@@ -1256,15 +1222,7 @@
               <w:sz w:val="24"/>
               <w:lang w:val="en-US"/>
             </w:rPr>
-            <m:t>/</m:t>
-          </m:r>
-          <m:r>
-            <w:rPr>
-              <w:rFonts w:ascii="Cambria Math" w:eastAsiaTheme="minorEastAsia" w:hAnsi="Cambria Math"/>
-              <w:sz w:val="24"/>
-              <w:lang w:val="en-US"/>
-            </w:rPr>
-            <m:t>(q*</m:t>
+            <m:t>/(q*</m:t>
           </m:r>
           <m:func>
             <m:funcPr>
@@ -1520,6 +1478,33 @@
     </w:p>
     <w:p>
       <w:pPr>
+        <w:rPr>
+          <w:lang w:val="en-US"/>
+        </w:rPr>
+      </w:pPr>
+      <w:r>
+        <w:rPr>
+          <w:lang w:val="en-US"/>
+        </w:rPr>
+        <w:t>In this part, a three phase 20 pole 24 slot permanent magnet machine is simulated by using 2D FEA tool.</w:t>
+      </w:r>
+      <w:r>
+        <w:rPr>
+          <w:lang w:val="en-US"/>
+        </w:rPr>
+        <w:t xml:space="preserve"> 2D drawing is shown in figure 1.</w:t>
+      </w:r>
+    </w:p>
+    <w:p>
+      <w:pPr>
+        <w:rPr>
+          <w:lang w:val="en-US"/>
+        </w:rPr>
+      </w:pPr>
+    </w:p>
+    <w:p>
+      <w:pPr>
+        <w:keepNext/>
         <w:jc w:val="center"/>
         <w:rPr>
           <w:lang w:val="en-US"/>
@@ -1531,7 +1516,7 @@
           <w:lang w:val="en-US"/>
         </w:rPr>
         <w:drawing>
-          <wp:inline distT="0" distB="0" distL="0" distR="0" wp14:anchorId="67E33476" wp14:editId="6077AE28">
+          <wp:inline distT="0" distB="0" distL="0" distR="0" wp14:anchorId="1FFC0502" wp14:editId="2258F1E0">
             <wp:extent cx="5760720" cy="2933065"/>
             <wp:effectExtent l="0" t="0" r="0" b="635"/>
             <wp:docPr id="1" name="Resim 1"/>
@@ -1569,14 +1554,66 @@
     </w:p>
     <w:p>
       <w:pPr>
+        <w:pStyle w:val="ResimYazs"/>
         <w:jc w:val="center"/>
         <w:rPr>
           <w:lang w:val="en-US"/>
         </w:rPr>
       </w:pPr>
-    </w:p>
-    <w:p>
-      <w:pPr>
+      <w:r>
+        <w:rPr>
+          <w:lang w:val="en-US"/>
+        </w:rPr>
+        <w:t xml:space="preserve">Figure </w:t>
+      </w:r>
+      <w:r>
+        <w:rPr>
+          <w:lang w:val="en-US"/>
+        </w:rPr>
+        <w:fldChar w:fldCharType="begin"/>
+      </w:r>
+      <w:r>
+        <w:rPr>
+          <w:lang w:val="en-US"/>
+        </w:rPr>
+        <w:instrText xml:space="preserve"> SEQ Figure \* ARABIC </w:instrText>
+      </w:r>
+      <w:r>
+        <w:rPr>
+          <w:lang w:val="en-US"/>
+        </w:rPr>
+        <w:fldChar w:fldCharType="separate"/>
+      </w:r>
+      <w:r>
+        <w:rPr>
+          <w:noProof/>
+          <w:lang w:val="en-US"/>
+        </w:rPr>
+        <w:t>1</w:t>
+      </w:r>
+      <w:r>
+        <w:rPr>
+          <w:lang w:val="en-US"/>
+        </w:rPr>
+        <w:fldChar w:fldCharType="end"/>
+      </w:r>
+    </w:p>
+    <w:p>
+      <w:pPr>
+        <w:rPr>
+          <w:lang w:val="en-US"/>
+        </w:rPr>
+      </w:pPr>
+      <w:r>
+        <w:rPr>
+          <w:lang w:val="en-US"/>
+        </w:rPr>
+        <w:t xml:space="preserve">Winding diagram is shown in figure 2. </w:t>
+      </w:r>
+    </w:p>
+    <w:p>
+      <w:pPr>
+        <w:keepNext/>
         <w:jc w:val="center"/>
         <w:rPr>
           <w:lang w:val="en-US"/>
@@ -1588,7 +1625,7 @@
           <w:lang w:val="en-US"/>
         </w:rPr>
         <w:drawing>
-          <wp:inline distT="0" distB="0" distL="0" distR="0" wp14:anchorId="78258134" wp14:editId="392C73A3">
+          <wp:inline distT="0" distB="0" distL="0" distR="0" wp14:anchorId="584DE9EF" wp14:editId="40146DC9">
             <wp:extent cx="5760720" cy="3154680"/>
             <wp:effectExtent l="0" t="0" r="0" b="7620"/>
             <wp:docPr id="2" name="Resim 2"/>
@@ -1626,6 +1663,7 @@
     </w:p>
     <w:p>
       <w:pPr>
+        <w:pStyle w:val="ResimYazs"/>
         <w:jc w:val="center"/>
         <w:rPr>
           <w:lang w:val="en-US"/>
@@ -1633,12 +1671,78 @@
       </w:pPr>
       <w:r>
         <w:rPr>
+          <w:lang w:val="en-US"/>
+        </w:rPr>
+        <w:t xml:space="preserve">Figure </w:t>
+      </w:r>
+      <w:r>
+        <w:rPr>
+          <w:lang w:val="en-US"/>
+        </w:rPr>
+        <w:fldChar w:fldCharType="begin"/>
+      </w:r>
+      <w:r>
+        <w:rPr>
+          <w:lang w:val="en-US"/>
+        </w:rPr>
+        <w:instrText xml:space="preserve"> SEQ Figure \* ARABIC </w:instrText>
+      </w:r>
+      <w:r>
+        <w:rPr>
+          <w:lang w:val="en-US"/>
+        </w:rPr>
+        <w:fldChar w:fldCharType="separate"/>
+      </w:r>
+      <w:r>
+        <w:rPr>
           <w:noProof/>
           <w:lang w:val="en-US"/>
         </w:rPr>
+        <w:t>2</w:t>
+      </w:r>
+      <w:r>
+        <w:rPr>
+          <w:lang w:val="en-US"/>
+        </w:rPr>
+        <w:fldChar w:fldCharType="end"/>
+      </w:r>
+      <w:r>
+        <w:rPr>
+          <w:lang w:val="en-US"/>
+        </w:rPr>
+        <w:t xml:space="preserve"> Winding diagram</w:t>
+      </w:r>
+    </w:p>
+    <w:p>
+      <w:pPr>
+        <w:keepNext/>
+        <w:rPr>
+          <w:lang w:val="en-US"/>
+        </w:rPr>
+      </w:pPr>
+      <w:r>
+        <w:rPr>
+          <w:lang w:val="en-US"/>
+        </w:rPr>
         <w:lastRenderedPageBreak/>
+        <w:t>Flux density distribution is shown in figure 3.</w:t>
+      </w:r>
+    </w:p>
+    <w:p>
+      <w:pPr>
+        <w:keepNext/>
+        <w:jc w:val="center"/>
+        <w:rPr>
+          <w:lang w:val="en-US"/>
+        </w:rPr>
+      </w:pPr>
+      <w:r>
+        <w:rPr>
+          <w:noProof/>
+          <w:lang w:val="en-US"/>
+        </w:rPr>
         <w:drawing>
-          <wp:inline distT="0" distB="0" distL="0" distR="0" wp14:anchorId="670CD028" wp14:editId="19375AFD">
+          <wp:inline distT="0" distB="0" distL="0" distR="0" wp14:anchorId="0BD86C44" wp14:editId="08BE1638">
             <wp:extent cx="5760720" cy="3268345"/>
             <wp:effectExtent l="0" t="0" r="0" b="8255"/>
             <wp:docPr id="3" name="Resim 3"/>
@@ -1676,6 +1780,7 @@
     </w:p>
     <w:p>
       <w:pPr>
+        <w:pStyle w:val="ResimYazs"/>
         <w:jc w:val="center"/>
         <w:rPr>
           <w:lang w:val="en-US"/>
@@ -1683,14 +1788,112 @@
       </w:pPr>
       <w:r>
         <w:rPr>
+          <w:lang w:val="en-US"/>
+        </w:rPr>
+        <w:t xml:space="preserve">Figure </w:t>
+      </w:r>
+      <w:r>
+        <w:rPr>
+          <w:lang w:val="en-US"/>
+        </w:rPr>
+        <w:fldChar w:fldCharType="begin"/>
+      </w:r>
+      <w:r>
+        <w:rPr>
+          <w:lang w:val="en-US"/>
+        </w:rPr>
+        <w:instrText xml:space="preserve"> SEQ Figure \* ARABIC </w:instrText>
+      </w:r>
+      <w:r>
+        <w:rPr>
+          <w:lang w:val="en-US"/>
+        </w:rPr>
+        <w:fldChar w:fldCharType="separate"/>
+      </w:r>
+      <w:r>
+        <w:rPr>
           <w:noProof/>
           <w:lang w:val="en-US"/>
         </w:rPr>
+        <w:t>3</w:t>
+      </w:r>
+      <w:r>
+        <w:rPr>
+          <w:lang w:val="en-US"/>
+        </w:rPr>
+        <w:fldChar w:fldCharType="end"/>
+      </w:r>
+      <w:r>
+        <w:rPr>
+          <w:lang w:val="en-US"/>
+        </w:rPr>
+        <w:t xml:space="preserve"> Flux density </w:t>
+      </w:r>
+      <w:r>
+        <w:rPr>
+          <w:lang w:val="en-US"/>
+        </w:rPr>
+        <w:t>distribution</w:t>
+      </w:r>
+    </w:p>
+    <w:p>
+      <w:pPr>
+        <w:rPr>
+          <w:lang w:val="en-US"/>
+        </w:rPr>
+      </w:pPr>
+    </w:p>
+    <w:p>
+      <w:pPr>
+        <w:rPr>
+          <w:lang w:val="en-US"/>
+        </w:rPr>
+      </w:pPr>
+      <w:r>
+        <w:rPr>
+          <w:lang w:val="en-US"/>
+        </w:rPr>
+        <w:t>Through the air-gap region, a curve is drawn and B with respect to normal of the curve calculated. Result is shown in figure 4.</w:t>
+      </w:r>
+      <w:r>
+        <w:rPr>
+          <w:lang w:val="en-US"/>
+        </w:rPr>
+        <w:t xml:space="preserve"> The air gap flux density distribution graph is not smooth and perfect. </w:t>
+      </w:r>
+      <w:r>
+        <w:rPr>
+          <w:lang w:val="en-US"/>
+        </w:rPr>
+        <w:t xml:space="preserve">This is caused by stator tooth. Since stator tooth is ferromagnetic, flux tends to go through them changing its ideal route. This is why flux density distribution through air </w:t>
+      </w:r>
+      <w:bookmarkStart w:id="0" w:name="_GoBack"/>
+      <w:bookmarkEnd w:id="0"/>
+      <w:r>
+        <w:rPr>
+          <w:lang w:val="en-US"/>
+        </w:rPr>
+        <w:t>gap doesn’t seem perfect. This is also the reason why cogging torque appears.</w:t>
+      </w:r>
+    </w:p>
+    <w:p>
+      <w:pPr>
+        <w:keepNext/>
+        <w:jc w:val="center"/>
+        <w:rPr>
+          <w:lang w:val="en-US"/>
+        </w:rPr>
+      </w:pPr>
+      <w:r>
+        <w:rPr>
+          <w:noProof/>
+          <w:lang w:val="en-US"/>
+        </w:rPr>
         <w:drawing>
-          <wp:inline distT="0" distB="0" distL="0" distR="0" wp14:anchorId="4D2FC665" wp14:editId="32E304B1">
-            <wp:extent cx="5760720" cy="3219450"/>
-            <wp:effectExtent l="0" t="0" r="0" b="0"/>
-            <wp:docPr id="4" name="Resim 4"/>
+          <wp:inline distT="0" distB="0" distL="0" distR="0" wp14:anchorId="032AFC94" wp14:editId="27F27787">
+            <wp:extent cx="5760720" cy="2893060"/>
+            <wp:effectExtent l="0" t="0" r="0" b="2540"/>
+            <wp:docPr id="8" name="Resim 8"/>
             <wp:cNvGraphicFramePr>
               <a:graphicFrameLocks xmlns:a="http://schemas.openxmlformats.org/drawingml/2006/main" noChangeAspect="1"/>
             </wp:cNvGraphicFramePr>
@@ -1710,7 +1913,7 @@
                   <pic:spPr>
                     <a:xfrm>
                       <a:off x="0" y="0"/>
-                      <a:ext cx="5760720" cy="3219450"/>
+                      <a:ext cx="5760720" cy="2893060"/>
                     </a:xfrm>
                     <a:prstGeom prst="rect">
                       <a:avLst/>
@@ -1725,6 +1928,7 @@
     </w:p>
     <w:p>
       <w:pPr>
+        <w:pStyle w:val="ResimYazs"/>
         <w:jc w:val="center"/>
         <w:rPr>
           <w:lang w:val="en-US"/>
@@ -1732,12 +1936,78 @@
       </w:pPr>
       <w:r>
         <w:rPr>
+          <w:lang w:val="en-US"/>
+        </w:rPr>
+        <w:t xml:space="preserve">Figure </w:t>
+      </w:r>
+      <w:r>
+        <w:rPr>
+          <w:lang w:val="en-US"/>
+        </w:rPr>
+        <w:fldChar w:fldCharType="begin"/>
+      </w:r>
+      <w:r>
+        <w:rPr>
+          <w:lang w:val="en-US"/>
+        </w:rPr>
+        <w:instrText xml:space="preserve"> SEQ Figure \* ARABIC </w:instrText>
+      </w:r>
+      <w:r>
+        <w:rPr>
+          <w:lang w:val="en-US"/>
+        </w:rPr>
+        <w:fldChar w:fldCharType="separate"/>
+      </w:r>
+      <w:r>
+        <w:rPr>
           <w:noProof/>
           <w:lang w:val="en-US"/>
         </w:rPr>
+        <w:t>4</w:t>
+      </w:r>
+      <w:r>
+        <w:rPr>
+          <w:lang w:val="en-US"/>
+        </w:rPr>
+        <w:fldChar w:fldCharType="end"/>
+      </w:r>
+      <w:r>
+        <w:rPr>
+          <w:lang w:val="en-US"/>
+        </w:rPr>
+        <w:t xml:space="preserve"> Air-gap flux density</w:t>
+      </w:r>
+    </w:p>
+    <w:p>
+      <w:pPr>
+        <w:keepNext/>
+        <w:rPr>
+          <w:lang w:val="en-US"/>
+        </w:rPr>
+      </w:pPr>
+      <w:r>
+        <w:rPr>
+          <w:lang w:val="en-US"/>
+        </w:rPr>
         <w:lastRenderedPageBreak/>
+        <w:t xml:space="preserve">Induced three phase voltages and phaseA-phaseB line to line voltage is shown in figure 5. The orange one is line to line and rest is phase voltages. </w:t>
+      </w:r>
+    </w:p>
+    <w:p>
+      <w:pPr>
+        <w:keepNext/>
+        <w:jc w:val="center"/>
+        <w:rPr>
+          <w:lang w:val="en-US"/>
+        </w:rPr>
+      </w:pPr>
+      <w:r>
+        <w:rPr>
+          <w:noProof/>
+          <w:lang w:val="en-US"/>
+        </w:rPr>
         <w:drawing>
-          <wp:inline distT="0" distB="0" distL="0" distR="0" wp14:anchorId="3C1BA09C" wp14:editId="0A050984">
+          <wp:inline distT="0" distB="0" distL="0" distR="0" wp14:anchorId="62DCB497" wp14:editId="4808FE64">
             <wp:extent cx="5760720" cy="3219450"/>
             <wp:effectExtent l="0" t="0" r="0" b="0"/>
             <wp:docPr id="6" name="Resim 6"/>
@@ -1772,11 +2042,10 @@
           </wp:inline>
         </w:drawing>
       </w:r>
-      <w:bookmarkStart w:id="0" w:name="_GoBack"/>
-      <w:bookmarkEnd w:id="0"/>
-    </w:p>
-    <w:p>
-      <w:pPr>
+    </w:p>
+    <w:p>
+      <w:pPr>
+        <w:pStyle w:val="ResimYazs"/>
         <w:jc w:val="center"/>
         <w:rPr>
           <w:lang w:val="en-US"/>
@@ -1784,11 +2053,77 @@
       </w:pPr>
       <w:r>
         <w:rPr>
+          <w:lang w:val="en-US"/>
+        </w:rPr>
+        <w:t xml:space="preserve">Figure </w:t>
+      </w:r>
+      <w:r>
+        <w:rPr>
+          <w:lang w:val="en-US"/>
+        </w:rPr>
+        <w:fldChar w:fldCharType="begin"/>
+      </w:r>
+      <w:r>
+        <w:rPr>
+          <w:lang w:val="en-US"/>
+        </w:rPr>
+        <w:instrText xml:space="preserve"> SEQ Figure \* ARABIC </w:instrText>
+      </w:r>
+      <w:r>
+        <w:rPr>
+          <w:lang w:val="en-US"/>
+        </w:rPr>
+        <w:fldChar w:fldCharType="separate"/>
+      </w:r>
+      <w:r>
+        <w:rPr>
           <w:noProof/>
           <w:lang w:val="en-US"/>
         </w:rPr>
+        <w:t>5</w:t>
+      </w:r>
+      <w:r>
+        <w:rPr>
+          <w:lang w:val="en-US"/>
+        </w:rPr>
+        <w:fldChar w:fldCharType="end"/>
+      </w:r>
+      <w:r>
+        <w:rPr>
+          <w:lang w:val="en-US"/>
+        </w:rPr>
+        <w:t xml:space="preserve"> Phase A, B, C and PhaseA-PhaseB voltages</w:t>
+      </w:r>
+    </w:p>
+    <w:p>
+      <w:pPr>
+        <w:keepNext/>
+        <w:rPr>
+          <w:lang w:val="en-US"/>
+        </w:rPr>
+      </w:pPr>
+      <w:r>
+        <w:rPr>
+          <w:lang w:val="en-US"/>
+        </w:rPr>
+        <w:t>Mechanical torque of the machine is shown in figure 6. This graph is generated when there is no excitation resulting in only cogging torque of the motor. This cogging torque is produced because of interaction between tooth and permanent magnets.</w:t>
+      </w:r>
+    </w:p>
+    <w:p>
+      <w:pPr>
+        <w:keepNext/>
+        <w:jc w:val="center"/>
+        <w:rPr>
+          <w:lang w:val="en-US"/>
+        </w:rPr>
+      </w:pPr>
+      <w:r>
+        <w:rPr>
+          <w:noProof/>
+          <w:lang w:val="en-US"/>
+        </w:rPr>
         <w:drawing>
-          <wp:inline distT="0" distB="0" distL="0" distR="0" wp14:anchorId="7B5DC64C" wp14:editId="1AF09878">
+          <wp:inline distT="0" distB="0" distL="0" distR="0" wp14:anchorId="39411627" wp14:editId="10FBB0E9">
             <wp:extent cx="5760720" cy="3219450"/>
             <wp:effectExtent l="0" t="0" r="0" b="0"/>
             <wp:docPr id="7" name="Resim 7"/>
@@ -1822,6 +2157,58 @@
             </a:graphic>
           </wp:inline>
         </w:drawing>
+      </w:r>
+    </w:p>
+    <w:p>
+      <w:pPr>
+        <w:pStyle w:val="ResimYazs"/>
+        <w:jc w:val="center"/>
+        <w:rPr>
+          <w:lang w:val="en-US"/>
+        </w:rPr>
+      </w:pPr>
+      <w:r>
+        <w:rPr>
+          <w:lang w:val="en-US"/>
+        </w:rPr>
+        <w:t xml:space="preserve">Figure </w:t>
+      </w:r>
+      <w:r>
+        <w:rPr>
+          <w:lang w:val="en-US"/>
+        </w:rPr>
+        <w:fldChar w:fldCharType="begin"/>
+      </w:r>
+      <w:r>
+        <w:rPr>
+          <w:lang w:val="en-US"/>
+        </w:rPr>
+        <w:instrText xml:space="preserve"> SEQ Figure \* ARABIC </w:instrText>
+      </w:r>
+      <w:r>
+        <w:rPr>
+          <w:lang w:val="en-US"/>
+        </w:rPr>
+        <w:fldChar w:fldCharType="separate"/>
+      </w:r>
+      <w:r>
+        <w:rPr>
+          <w:noProof/>
+          <w:lang w:val="en-US"/>
+        </w:rPr>
+        <w:t>6</w:t>
+      </w:r>
+      <w:r>
+        <w:rPr>
+          <w:lang w:val="en-US"/>
+        </w:rPr>
+        <w:fldChar w:fldCharType="end"/>
+      </w:r>
+      <w:r>
+        <w:rPr>
+          <w:lang w:val="en-US"/>
+        </w:rPr>
+        <w:t xml:space="preserve"> Cogging torque</w:t>
       </w:r>
     </w:p>
     <w:sectPr>
@@ -2416,6 +2803,25 @@
       </w:tblBorders>
     </w:tblPr>
   </w:style>
+  <w:style w:type="paragraph" w:styleId="ResimYazs">
+    <w:name w:val="caption"/>
+    <w:basedOn w:val="Normal"/>
+    <w:next w:val="Normal"/>
+    <w:uiPriority w:val="35"/>
+    <w:unhideWhenUsed/>
+    <w:qFormat/>
+    <w:rsid w:val="0002684B"/>
+    <w:pPr>
+      <w:spacing w:after="200" w:line="240" w:lineRule="auto"/>
+    </w:pPr>
+    <w:rPr>
+      <w:i/>
+      <w:iCs/>
+      <w:color w:val="44546A" w:themeColor="text2"/>
+      <w:sz w:val="18"/>
+      <w:szCs w:val="18"/>
+    </w:rPr>
+  </w:style>
 </w:styles>
 </file>
 

</xml_diff>